<commit_message>
Change the line spacing in the Documentary
</commit_message>
<xml_diff>
--- a/Robologists.docx
+++ b/Robologists.docx
@@ -930,7 +930,7 @@
           <w:tab w:val="left" w:pos="13740"/>
           <w:tab w:val="left" w:pos="14656"/>
         </w:tabs>
-        <w:spacing w:after="0" w:line="540" w:lineRule="atLeast"/>
+        <w:spacing w:after="0" w:line="360" w:lineRule="auto"/>
         <w:rPr>
           <w:rFonts w:asciiTheme="majorHAnsi" w:eastAsia="Times New Roman" w:hAnsiTheme="majorHAnsi" w:cstheme="majorHAnsi"/>
           <w:b/>
@@ -1318,6 +1318,7 @@
           <w:lang w:val="en-US" w:eastAsia="bg-BG"/>
           <w14:ligatures w14:val="none"/>
         </w:rPr>
+        <w:lastRenderedPageBreak/>
         <w:t>Name of the website- “</w:t>
       </w:r>
       <w:proofErr w:type="spellStart"/>
@@ -1397,7 +1398,6 @@
           <w:lang w:val="en" w:eastAsia="bg-BG"/>
           <w14:ligatures w14:val="none"/>
         </w:rPr>
-        <w:lastRenderedPageBreak/>
         <w:t xml:space="preserve">Main phases of our work: </w:t>
       </w:r>
     </w:p>
@@ -2367,6 +2367,7 @@
           <w:lang w:val="en" w:eastAsia="bg-BG"/>
           <w14:ligatures w14:val="none"/>
         </w:rPr>
+        <w:lastRenderedPageBreak/>
         <w:t>Name</w:t>
       </w:r>
       <w:r>
@@ -2566,7 +2567,6 @@
           <w:lang w:val="en" w:eastAsia="bg-BG"/>
           <w14:ligatures w14:val="none"/>
         </w:rPr>
-        <w:lastRenderedPageBreak/>
         <w:t>SCRUM-trainer,</w:t>
       </w:r>
       <w:r>
@@ -3070,6 +3070,7 @@
           <w:sz w:val="48"/>
           <w:szCs w:val="48"/>
         </w:rPr>
+        <w:lastRenderedPageBreak/>
         <w:t>pages</w:t>
       </w:r>
       <w:proofErr w:type="spellEnd"/>
@@ -3326,7 +3327,6 @@
           <w:sz w:val="48"/>
           <w:szCs w:val="48"/>
         </w:rPr>
-        <w:lastRenderedPageBreak/>
         <w:t>Possibilities</w:t>
       </w:r>
       <w:proofErr w:type="spellEnd"/>
@@ -4322,6 +4322,7 @@
           <w:szCs w:val="48"/>
           <w:lang w:val="en-US"/>
         </w:rPr>
+        <w:lastRenderedPageBreak/>
         <w:t>Designer, picture finder</w:t>
       </w:r>
     </w:p>
@@ -4366,7 +4367,6 @@
           <w:lang w:val="en" w:eastAsia="bg-BG"/>
           <w14:ligatures w14:val="none"/>
         </w:rPr>
-        <w:lastRenderedPageBreak/>
         <w:t xml:space="preserve">Created the </w:t>
       </w:r>
       <w:r>
@@ -5177,6 +5177,7 @@
           <w:lang w:val="en" w:eastAsia="bg-BG"/>
           <w14:ligatures w14:val="none"/>
         </w:rPr>
+        <w:lastRenderedPageBreak/>
         <w:t>Word</w:t>
       </w:r>
     </w:p>
@@ -5274,7 +5275,6 @@
           <w:lang w:val="en" w:eastAsia="bg-BG"/>
           <w14:ligatures w14:val="none"/>
         </w:rPr>
-        <w:lastRenderedPageBreak/>
         <w:t>Description of the website:</w:t>
       </w:r>
     </w:p>
@@ -5760,6 +5760,7 @@
           <w:lang w:val="en" w:eastAsia="bg-BG"/>
           <w14:ligatures w14:val="none"/>
         </w:rPr>
+        <w:lastRenderedPageBreak/>
         <w:t>“Technical achievements”-</w:t>
       </w:r>
       <w:r>
@@ -5862,20 +5863,7 @@
           <w:lang w:val="en" w:eastAsia="bg-BG"/>
           <w14:ligatures w14:val="none"/>
         </w:rPr>
-        <w:t xml:space="preserve"> </w:t>
-      </w:r>
-      <w:r>
-        <w:rPr>
-          <w:rFonts w:eastAsia="Times New Roman" w:cstheme="minorHAnsi"/>
-          <w:color w:val="000000" w:themeColor="text1"/>
-          <w:kern w:val="0"/>
-          <w:sz w:val="40"/>
-          <w:szCs w:val="44"/>
-          <w:lang w:val="en" w:eastAsia="bg-BG"/>
-          <w14:ligatures w14:val="none"/>
-        </w:rPr>
-        <w:lastRenderedPageBreak/>
-        <w:t xml:space="preserve">the </w:t>
+        <w:t xml:space="preserve"> the </w:t>
       </w:r>
       <w:proofErr w:type="gramStart"/>
       <w:r>
@@ -6231,6 +6219,7 @@
           <w:lang w:val="en" w:eastAsia="bg-BG"/>
           <w14:ligatures w14:val="none"/>
         </w:rPr>
+        <w:lastRenderedPageBreak/>
         <w:t>“Support us”- This menu allows the user to rate the website and donate money to us. That way they help the website improve.</w:t>
       </w:r>
     </w:p>
@@ -6314,20 +6303,7 @@
           <w:lang w:val="en" w:eastAsia="bg-BG"/>
           <w14:ligatures w14:val="none"/>
         </w:rPr>
-        <w:t xml:space="preserve">which activates when the user hovers over it with their cursor. The </w:t>
-      </w:r>
-      <w:r>
-        <w:rPr>
-          <w:rFonts w:eastAsia="Times New Roman" w:cstheme="minorHAnsi"/>
-          <w:color w:val="000000" w:themeColor="text1"/>
-          <w:kern w:val="0"/>
-          <w:sz w:val="40"/>
-          <w:szCs w:val="44"/>
-          <w:lang w:val="en" w:eastAsia="bg-BG"/>
-          <w14:ligatures w14:val="none"/>
-        </w:rPr>
-        <w:lastRenderedPageBreak/>
-        <w:t>menu shows the different headings on the separate pages that way the user can find out If they want to read a certain page and where the information that they want to read is located, in just a few seconds.</w:t>
+        <w:t>which activates when the user hovers over it with their cursor. The menu shows the different headings on the separate pages that way the user can find out If they want to read a certain page and where the information that they want to read is located, in just a few seconds.</w:t>
       </w:r>
     </w:p>
     <w:p>
@@ -6700,7 +6676,20 @@
           <w:lang w:val="en-US" w:eastAsia="bg-BG"/>
           <w14:ligatures w14:val="none"/>
         </w:rPr>
-        <w:t xml:space="preserve"> that is easy to use and navigate around and that tells the user </w:t>
+        <w:t xml:space="preserve"> that is easy to use and navigate </w:t>
+      </w:r>
+      <w:r>
+        <w:rPr>
+          <w:rFonts w:asciiTheme="majorHAnsi" w:eastAsia="Times New Roman" w:hAnsiTheme="majorHAnsi" w:cstheme="majorHAnsi"/>
+          <w:color w:val="000000" w:themeColor="text1"/>
+          <w:kern w:val="0"/>
+          <w:sz w:val="52"/>
+          <w:szCs w:val="56"/>
+          <w:lang w:val="en-US" w:eastAsia="bg-BG"/>
+          <w14:ligatures w14:val="none"/>
+        </w:rPr>
+        <w:lastRenderedPageBreak/>
+        <w:t xml:space="preserve">around and that tells the user </w:t>
       </w:r>
       <w:proofErr w:type="gramStart"/>
       <w:r>
@@ -6816,7 +6805,6 @@
           <w:lang w:val="en-US" w:eastAsia="bg-BG"/>
           <w14:ligatures w14:val="none"/>
         </w:rPr>
-        <w:lastRenderedPageBreak/>
         <w:t>Functionality</w:t>
       </w:r>
       <w:r>
@@ -7087,6 +7075,7 @@
           <w:lang w:val="en-US" w:eastAsia="bg-BG"/>
           <w14:ligatures w14:val="none"/>
         </w:rPr>
+        <w:lastRenderedPageBreak/>
         <w:t>A “News” tab</w:t>
       </w:r>
       <w:r>
@@ -7135,20 +7124,7 @@
           <w:lang w:val="en-US" w:eastAsia="bg-BG"/>
           <w14:ligatures w14:val="none"/>
         </w:rPr>
-        <w:t xml:space="preserve"> Users will be able to access </w:t>
-      </w:r>
-      <w:r>
-        <w:rPr>
-          <w:rFonts w:asciiTheme="majorHAnsi" w:eastAsia="Times New Roman" w:hAnsiTheme="majorHAnsi" w:cstheme="majorHAnsi"/>
-          <w:color w:val="000000" w:themeColor="text1"/>
-          <w:kern w:val="0"/>
-          <w:sz w:val="52"/>
-          <w:szCs w:val="56"/>
-          <w:lang w:val="en-US" w:eastAsia="bg-BG"/>
-          <w14:ligatures w14:val="none"/>
-        </w:rPr>
-        <w:lastRenderedPageBreak/>
-        <w:t>this tab from other tabs if there is news about a topic in the tab, they will be sent to the news about the specific topic they accessed from.</w:t>
+        <w:t xml:space="preserve"> Users will be able to access this tab from other tabs if there is news about a topic in the tab, they will be sent to the news about the specific topic they accessed from.</w:t>
       </w:r>
     </w:p>
     <w:p>
@@ -9496,27 +9472,6 @@
 </file>
 
 <file path=customXml/item1.xml><?xml version="1.0" encoding="utf-8"?>
-<p:properties xmlns:p="http://schemas.microsoft.com/office/2006/metadata/properties" xmlns:xsi="http://www.w3.org/2001/XMLSchema-instance" xmlns:pc="http://schemas.microsoft.com/office/infopath/2007/PartnerControls">
-  <documentManagement>
-    <_activity xmlns="17c29807-9c6c-49d2-9aba-6d703c317a88" xsi:nil="true"/>
-  </documentManagement>
-</p:properties>
-</file>
-
-<file path=customXml/item2.xml><?xml version="1.0" encoding="utf-8"?>
-<?mso-contentType ?>
-<FormTemplates xmlns="http://schemas.microsoft.com/sharepoint/v3/contenttype/forms">
-  <Display>DocumentLibraryForm</Display>
-  <Edit>DocumentLibraryForm</Edit>
-  <New>DocumentLibraryForm</New>
-</FormTemplates>
-</file>
-
-<file path=customXml/item3.xml><?xml version="1.0" encoding="utf-8"?>
-<b:Sources xmlns:b="http://schemas.openxmlformats.org/officeDocument/2006/bibliography" xmlns="http://schemas.openxmlformats.org/officeDocument/2006/bibliography" SelectedStyle="\APASixthEditionOfficeOnline.xsl" StyleName="APA" Version="6"/>
-</file>
-
-<file path=customXml/item4.xml><?xml version="1.0" encoding="utf-8"?>
 <ct:contentTypeSchema xmlns:ct="http://schemas.microsoft.com/office/2006/metadata/contentType" xmlns:ma="http://schemas.microsoft.com/office/2006/metadata/properties/metaAttributes" ct:_="" ma:_="" ma:contentTypeName="Документ" ma:contentTypeID="0x0101003BF6329DADBAD34BAC0345581EA2745E" ma:contentTypeVersion="11" ma:contentTypeDescription="Създаване на нов документ" ma:contentTypeScope="" ma:versionID="0221e04c35709bca663a06e9c89e22de">
   <xsd:schema xmlns:xsd="http://www.w3.org/2001/XMLSchema" xmlns:xs="http://www.w3.org/2001/XMLSchema" xmlns:p="http://schemas.microsoft.com/office/2006/metadata/properties" xmlns:ns3="17c29807-9c6c-49d2-9aba-6d703c317a88" xmlns:ns4="ac06378f-1b86-4216-a0e6-8ac535ab0787" targetNamespace="http://schemas.microsoft.com/office/2006/metadata/properties" ma:root="true" ma:fieldsID="182c3ab4f9aa56bcf2f6a7511a14511e" ns3:_="" ns4:_="">
     <xsd:import namespace="17c29807-9c6c-49d2-9aba-6d703c317a88"/>
@@ -9725,33 +9680,28 @@
 </ct:contentTypeSchema>
 </file>
 
-<file path=customXml/itemProps1.xml><?xml version="1.0" encoding="utf-8"?>
-<ds:datastoreItem xmlns:ds="http://schemas.openxmlformats.org/officeDocument/2006/customXml" ds:itemID="{DD7D4FD5-5214-48D6-8E63-30F92354EE38}">
-  <ds:schemaRefs>
-    <ds:schemaRef ds:uri="http://schemas.microsoft.com/office/2006/metadata/properties"/>
-    <ds:schemaRef ds:uri="http://schemas.microsoft.com/office/infopath/2007/PartnerControls"/>
-    <ds:schemaRef ds:uri="17c29807-9c6c-49d2-9aba-6d703c317a88"/>
-  </ds:schemaRefs>
-</ds:datastoreItem>
+<file path=customXml/item2.xml><?xml version="1.0" encoding="utf-8"?>
+<b:Sources xmlns:b="http://schemas.openxmlformats.org/officeDocument/2006/bibliography" xmlns="http://schemas.openxmlformats.org/officeDocument/2006/bibliography" SelectedStyle="\APASixthEditionOfficeOnline.xsl" StyleName="APA" Version="6"/>
 </file>
 
-<file path=customXml/itemProps2.xml><?xml version="1.0" encoding="utf-8"?>
-<ds:datastoreItem xmlns:ds="http://schemas.openxmlformats.org/officeDocument/2006/customXml" ds:itemID="{D0C97FA6-BF44-4C42-8E7F-457577C361A1}">
-  <ds:schemaRefs>
-    <ds:schemaRef ds:uri="http://schemas.microsoft.com/sharepoint/v3/contenttype/forms"/>
-  </ds:schemaRefs>
-</ds:datastoreItem>
+<file path=customXml/item3.xml><?xml version="1.0" encoding="utf-8"?>
+<?mso-contentType ?>
+<FormTemplates xmlns="http://schemas.microsoft.com/sharepoint/v3/contenttype/forms">
+  <Display>DocumentLibraryForm</Display>
+  <Edit>DocumentLibraryForm</Edit>
+  <New>DocumentLibraryForm</New>
+</FormTemplates>
 </file>
 
-<file path=customXml/itemProps3.xml><?xml version="1.0" encoding="utf-8"?>
-<ds:datastoreItem xmlns:ds="http://schemas.openxmlformats.org/officeDocument/2006/customXml" ds:itemID="{CA58185A-8EDB-4BF2-85AC-C9C23F890B3A}">
-  <ds:schemaRefs>
-    <ds:schemaRef ds:uri="http://schemas.openxmlformats.org/officeDocument/2006/bibliography"/>
-  </ds:schemaRefs>
-</ds:datastoreItem>
+<file path=customXml/item4.xml><?xml version="1.0" encoding="utf-8"?>
+<p:properties xmlns:p="http://schemas.microsoft.com/office/2006/metadata/properties" xmlns:xsi="http://www.w3.org/2001/XMLSchema-instance" xmlns:pc="http://schemas.microsoft.com/office/infopath/2007/PartnerControls">
+  <documentManagement>
+    <_activity xmlns="17c29807-9c6c-49d2-9aba-6d703c317a88" xsi:nil="true"/>
+  </documentManagement>
+</p:properties>
 </file>
 
-<file path=customXml/itemProps4.xml><?xml version="1.0" encoding="utf-8"?>
+<file path=customXml/itemProps1.xml><?xml version="1.0" encoding="utf-8"?>
 <ds:datastoreItem xmlns:ds="http://schemas.openxmlformats.org/officeDocument/2006/customXml" ds:itemID="{19AA7A0C-49CB-4963-9CAC-07EF6D83804D}">
   <ds:schemaRefs>
     <ds:schemaRef ds:uri="http://schemas.microsoft.com/office/2006/metadata/contentType"/>
@@ -9768,4 +9718,30 @@
     <ds:schemaRef ds:uri="http://schemas.microsoft.com/internal/obd"/>
   </ds:schemaRefs>
 </ds:datastoreItem>
+</file>
+
+<file path=customXml/itemProps2.xml><?xml version="1.0" encoding="utf-8"?>
+<ds:datastoreItem xmlns:ds="http://schemas.openxmlformats.org/officeDocument/2006/customXml" ds:itemID="{CA58185A-8EDB-4BF2-85AC-C9C23F890B3A}">
+  <ds:schemaRefs>
+    <ds:schemaRef ds:uri="http://schemas.openxmlformats.org/officeDocument/2006/bibliography"/>
+  </ds:schemaRefs>
+</ds:datastoreItem>
+</file>
+
+<file path=customXml/itemProps3.xml><?xml version="1.0" encoding="utf-8"?>
+<ds:datastoreItem xmlns:ds="http://schemas.openxmlformats.org/officeDocument/2006/customXml" ds:itemID="{D0C97FA6-BF44-4C42-8E7F-457577C361A1}">
+  <ds:schemaRefs>
+    <ds:schemaRef ds:uri="http://schemas.microsoft.com/sharepoint/v3/contenttype/forms"/>
+  </ds:schemaRefs>
+</ds:datastoreItem>
+</file>
+
+<file path=customXml/itemProps4.xml><?xml version="1.0" encoding="utf-8"?>
+<ds:datastoreItem xmlns:ds="http://schemas.openxmlformats.org/officeDocument/2006/customXml" ds:itemID="{DD7D4FD5-5214-48D6-8E63-30F92354EE38}">
+  <ds:schemaRefs>
+    <ds:schemaRef ds:uri="http://schemas.microsoft.com/office/2006/metadata/properties"/>
+    <ds:schemaRef ds:uri="http://schemas.microsoft.com/office/infopath/2007/PartnerControls"/>
+    <ds:schemaRef ds:uri="17c29807-9c6c-49d2-9aba-6d703c317a88"/>
+  </ds:schemaRefs>
+</ds:datastoreItem>
 </file>
</xml_diff>